<commit_message>
Upload dokumenata za tjedan 1
</commit_message>
<xml_diff>
--- a/Predlozak_aktivnosti_rada_u_VP.docx
+++ b/Predlozak_aktivnosti_rada_u_VP.docx
@@ -1,10 +1,10 @@
 
 <file path=word/document.xml><?xml version="1.0" encoding="utf-8"?>
-<w:document xmlns:wpc="http://schemas.microsoft.com/office/word/2010/wordprocessingCanvas" xmlns:mc="http://schemas.openxmlformats.org/markup-compatibility/2006" xmlns:o="urn:schemas-microsoft-com:office:office" xmlns:r="http://schemas.openxmlformats.org/officeDocument/2006/relationships" xmlns:m="http://schemas.openxmlformats.org/officeDocument/2006/math" xmlns:v="urn:schemas-microsoft-com:vml" xmlns:wp14="http://schemas.microsoft.com/office/word/2010/wordprocessingDrawing" xmlns:wp="http://schemas.openxmlformats.org/drawingml/2006/wordprocessingDrawing" xmlns:w10="urn:schemas-microsoft-com:office:word" xmlns:w="http://schemas.openxmlformats.org/wordprocessingml/2006/main" xmlns:w14="http://schemas.microsoft.com/office/word/2010/wordml" xmlns:w15="http://schemas.microsoft.com/office/word/2012/wordml" xmlns:wpg="http://schemas.microsoft.com/office/word/2010/wordprocessingGroup" xmlns:wpi="http://schemas.microsoft.com/office/word/2010/wordprocessingInk" xmlns:wne="http://schemas.microsoft.com/office/word/2006/wordml" xmlns:wps="http://schemas.microsoft.com/office/word/2010/wordprocessingShape" mc:Ignorable="w14 w15 wp14">
+<w:document xmlns:wpc="http://schemas.microsoft.com/office/word/2010/wordprocessingCanvas" xmlns:cx="http://schemas.microsoft.com/office/drawing/2014/chartex" xmlns:cx1="http://schemas.microsoft.com/office/drawing/2015/9/8/chartex" xmlns:cx2="http://schemas.microsoft.com/office/drawing/2015/10/21/chartex" xmlns:cx3="http://schemas.microsoft.com/office/drawing/2016/5/9/chartex" xmlns:cx4="http://schemas.microsoft.com/office/drawing/2016/5/10/chartex" xmlns:cx5="http://schemas.microsoft.com/office/drawing/2016/5/11/chartex" xmlns:cx6="http://schemas.microsoft.com/office/drawing/2016/5/12/chartex" xmlns:cx7="http://schemas.microsoft.com/office/drawing/2016/5/13/chartex" xmlns:cx8="http://schemas.microsoft.com/office/drawing/2016/5/14/chartex" xmlns:mc="http://schemas.openxmlformats.org/markup-compatibility/2006" xmlns:aink="http://schemas.microsoft.com/office/drawing/2016/ink" xmlns:am3d="http://schemas.microsoft.com/office/drawing/2017/model3d" xmlns:o="urn:schemas-microsoft-com:office:office" xmlns:r="http://schemas.openxmlformats.org/officeDocument/2006/relationships" xmlns:m="http://schemas.openxmlformats.org/officeDocument/2006/math" xmlns:v="urn:schemas-microsoft-com:vml" xmlns:wp14="http://schemas.microsoft.com/office/word/2010/wordprocessingDrawing" xmlns:wp="http://schemas.openxmlformats.org/drawingml/2006/wordprocessingDrawing" xmlns:w10="urn:schemas-microsoft-com:office:word" xmlns:w="http://schemas.openxmlformats.org/wordprocessingml/2006/main" xmlns:w14="http://schemas.microsoft.com/office/word/2010/wordml" xmlns:w15="http://schemas.microsoft.com/office/word/2012/wordml" xmlns:w16cex="http://schemas.microsoft.com/office/word/2018/wordml/cex" xmlns:w16cid="http://schemas.microsoft.com/office/word/2016/wordml/cid" xmlns:w16="http://schemas.microsoft.com/office/word/2018/wordml" xmlns:w16se="http://schemas.microsoft.com/office/word/2015/wordml/symex" xmlns:wpg="http://schemas.microsoft.com/office/word/2010/wordprocessingGroup" xmlns:wpi="http://schemas.microsoft.com/office/word/2010/wordprocessingInk" xmlns:wne="http://schemas.microsoft.com/office/word/2006/wordml" xmlns:wps="http://schemas.microsoft.com/office/word/2010/wordprocessingShape" mc:Ignorable="w14 w15 w16se w16cid w16 w16cex wp14">
   <w:body>
     <w:p>
       <w:pPr>
-        <w:pStyle w:val="Naslov10"/>
+        <w:pStyle w:val="Naslov1"/>
       </w:pPr>
       <w:r>
         <w:t>Izvršene</w:t>
@@ -113,7 +113,7 @@
                 <w:bCs/>
                 <w:color w:val="FF0000"/>
               </w:rPr>
-              <w:t>Poduzeće X d.o.o</w:t>
+              <w:t xml:space="preserve">Poduzeće </w:t>
             </w:r>
             <w:r>
               <w:rPr>
@@ -122,7 +122,7 @@
                 <w:bCs/>
                 <w:color w:val="FF0000"/>
               </w:rPr>
-              <w:t>.</w:t>
+              <w:t>Svijet Alata d.o.o</w:t>
             </w:r>
             <w:r>
               <w:rPr>
@@ -131,7 +131,25 @@
                 <w:bCs/>
                 <w:color w:val="FF0000"/>
               </w:rPr>
-              <w:t xml:space="preserve"> – Zadatak X</w:t>
+              <w:t>.</w:t>
+            </w:r>
+            <w:r>
+              <w:rPr>
+                <w:rFonts w:ascii="Cambria" w:eastAsia="Times New Roman" w:hAnsi="Cambria"/>
+                <w:b/>
+                <w:bCs/>
+                <w:color w:val="FF0000"/>
+              </w:rPr>
+              <w:t xml:space="preserve"> – Zadatak </w:t>
+            </w:r>
+            <w:r>
+              <w:rPr>
+                <w:rFonts w:ascii="Cambria" w:eastAsia="Times New Roman" w:hAnsi="Cambria"/>
+                <w:b/>
+                <w:bCs/>
+                <w:color w:val="FF0000"/>
+              </w:rPr>
+              <w:t>1</w:t>
             </w:r>
           </w:p>
         </w:tc>
@@ -778,10 +796,7 @@
       </w:tr>
     </w:tbl>
     <w:p/>
-    <w:p>
-      <w:bookmarkStart w:id="0" w:name="_GoBack"/>
-      <w:bookmarkEnd w:id="0"/>
-    </w:p>
+    <w:p/>
     <w:sectPr>
       <w:headerReference w:type="default" r:id="rId8"/>
       <w:footerReference w:type="default" r:id="rId9"/>
@@ -795,7 +810,7 @@
 </file>
 
 <file path=word/endnotes.xml><?xml version="1.0" encoding="utf-8"?>
-<w:endnotes xmlns:wpc="http://schemas.microsoft.com/office/word/2010/wordprocessingCanvas" xmlns:mc="http://schemas.openxmlformats.org/markup-compatibility/2006" xmlns:o="urn:schemas-microsoft-com:office:office" xmlns:r="http://schemas.openxmlformats.org/officeDocument/2006/relationships" xmlns:m="http://schemas.openxmlformats.org/officeDocument/2006/math" xmlns:v="urn:schemas-microsoft-com:vml" xmlns:wp14="http://schemas.microsoft.com/office/word/2010/wordprocessingDrawing" xmlns:wp="http://schemas.openxmlformats.org/drawingml/2006/wordprocessingDrawing" xmlns:w10="urn:schemas-microsoft-com:office:word" xmlns:w="http://schemas.openxmlformats.org/wordprocessingml/2006/main" xmlns:w14="http://schemas.microsoft.com/office/word/2010/wordml" xmlns:w15="http://schemas.microsoft.com/office/word/2012/wordml" xmlns:wpg="http://schemas.microsoft.com/office/word/2010/wordprocessingGroup" xmlns:wpi="http://schemas.microsoft.com/office/word/2010/wordprocessingInk" xmlns:wne="http://schemas.microsoft.com/office/word/2006/wordml" xmlns:wps="http://schemas.microsoft.com/office/word/2010/wordprocessingShape" mc:Ignorable="w14 w15 wp14">
+<w:endnotes xmlns:wpc="http://schemas.microsoft.com/office/word/2010/wordprocessingCanvas" xmlns:cx="http://schemas.microsoft.com/office/drawing/2014/chartex" xmlns:cx1="http://schemas.microsoft.com/office/drawing/2015/9/8/chartex" xmlns:cx2="http://schemas.microsoft.com/office/drawing/2015/10/21/chartex" xmlns:cx3="http://schemas.microsoft.com/office/drawing/2016/5/9/chartex" xmlns:cx4="http://schemas.microsoft.com/office/drawing/2016/5/10/chartex" xmlns:cx5="http://schemas.microsoft.com/office/drawing/2016/5/11/chartex" xmlns:cx6="http://schemas.microsoft.com/office/drawing/2016/5/12/chartex" xmlns:cx7="http://schemas.microsoft.com/office/drawing/2016/5/13/chartex" xmlns:cx8="http://schemas.microsoft.com/office/drawing/2016/5/14/chartex" xmlns:mc="http://schemas.openxmlformats.org/markup-compatibility/2006" xmlns:aink="http://schemas.microsoft.com/office/drawing/2016/ink" xmlns:am3d="http://schemas.microsoft.com/office/drawing/2017/model3d" xmlns:o="urn:schemas-microsoft-com:office:office" xmlns:r="http://schemas.openxmlformats.org/officeDocument/2006/relationships" xmlns:m="http://schemas.openxmlformats.org/officeDocument/2006/math" xmlns:v="urn:schemas-microsoft-com:vml" xmlns:wp14="http://schemas.microsoft.com/office/word/2010/wordprocessingDrawing" xmlns:wp="http://schemas.openxmlformats.org/drawingml/2006/wordprocessingDrawing" xmlns:w10="urn:schemas-microsoft-com:office:word" xmlns:w="http://schemas.openxmlformats.org/wordprocessingml/2006/main" xmlns:w14="http://schemas.microsoft.com/office/word/2010/wordml" xmlns:w15="http://schemas.microsoft.com/office/word/2012/wordml" xmlns:w16cex="http://schemas.microsoft.com/office/word/2018/wordml/cex" xmlns:w16cid="http://schemas.microsoft.com/office/word/2016/wordml/cid" xmlns:w16="http://schemas.microsoft.com/office/word/2018/wordml" xmlns:w16se="http://schemas.microsoft.com/office/word/2015/wordml/symex" xmlns:wpg="http://schemas.microsoft.com/office/word/2010/wordprocessingGroup" xmlns:wpi="http://schemas.microsoft.com/office/word/2010/wordprocessingInk" xmlns:wne="http://schemas.microsoft.com/office/word/2006/wordml" xmlns:wps="http://schemas.microsoft.com/office/word/2010/wordprocessingShape" mc:Ignorable="w14 w15 w16se w16cid w16 w16cex wp14">
   <w:endnote w:type="separator" w:id="-1">
     <w:p>
       <w:r>
@@ -814,10 +829,10 @@
 </file>
 
 <file path=word/footer1.xml><?xml version="1.0" encoding="utf-8"?>
-<w:ftr xmlns:wpc="http://schemas.microsoft.com/office/word/2010/wordprocessingCanvas" xmlns:mc="http://schemas.openxmlformats.org/markup-compatibility/2006" xmlns:o="urn:schemas-microsoft-com:office:office" xmlns:r="http://schemas.openxmlformats.org/officeDocument/2006/relationships" xmlns:m="http://schemas.openxmlformats.org/officeDocument/2006/math" xmlns:v="urn:schemas-microsoft-com:vml" xmlns:wp14="http://schemas.microsoft.com/office/word/2010/wordprocessingDrawing" xmlns:wp="http://schemas.openxmlformats.org/drawingml/2006/wordprocessingDrawing" xmlns:w10="urn:schemas-microsoft-com:office:word" xmlns:w="http://schemas.openxmlformats.org/wordprocessingml/2006/main" xmlns:w14="http://schemas.microsoft.com/office/word/2010/wordml" xmlns:w15="http://schemas.microsoft.com/office/word/2012/wordml" xmlns:wpg="http://schemas.microsoft.com/office/word/2010/wordprocessingGroup" xmlns:wpi="http://schemas.microsoft.com/office/word/2010/wordprocessingInk" xmlns:wne="http://schemas.microsoft.com/office/word/2006/wordml" xmlns:wps="http://schemas.microsoft.com/office/word/2010/wordprocessingShape" mc:Ignorable="w14 w15 wp14">
+<w:ftr xmlns:wpc="http://schemas.microsoft.com/office/word/2010/wordprocessingCanvas" xmlns:cx="http://schemas.microsoft.com/office/drawing/2014/chartex" xmlns:cx1="http://schemas.microsoft.com/office/drawing/2015/9/8/chartex" xmlns:cx2="http://schemas.microsoft.com/office/drawing/2015/10/21/chartex" xmlns:cx3="http://schemas.microsoft.com/office/drawing/2016/5/9/chartex" xmlns:cx4="http://schemas.microsoft.com/office/drawing/2016/5/10/chartex" xmlns:cx5="http://schemas.microsoft.com/office/drawing/2016/5/11/chartex" xmlns:cx6="http://schemas.microsoft.com/office/drawing/2016/5/12/chartex" xmlns:cx7="http://schemas.microsoft.com/office/drawing/2016/5/13/chartex" xmlns:cx8="http://schemas.microsoft.com/office/drawing/2016/5/14/chartex" xmlns:mc="http://schemas.openxmlformats.org/markup-compatibility/2006" xmlns:aink="http://schemas.microsoft.com/office/drawing/2016/ink" xmlns:am3d="http://schemas.microsoft.com/office/drawing/2017/model3d" xmlns:o="urn:schemas-microsoft-com:office:office" xmlns:r="http://schemas.openxmlformats.org/officeDocument/2006/relationships" xmlns:m="http://schemas.openxmlformats.org/officeDocument/2006/math" xmlns:v="urn:schemas-microsoft-com:vml" xmlns:wp14="http://schemas.microsoft.com/office/word/2010/wordprocessingDrawing" xmlns:wp="http://schemas.openxmlformats.org/drawingml/2006/wordprocessingDrawing" xmlns:w10="urn:schemas-microsoft-com:office:word" xmlns:w="http://schemas.openxmlformats.org/wordprocessingml/2006/main" xmlns:w14="http://schemas.microsoft.com/office/word/2010/wordml" xmlns:w15="http://schemas.microsoft.com/office/word/2012/wordml" xmlns:w16cex="http://schemas.microsoft.com/office/word/2018/wordml/cex" xmlns:w16cid="http://schemas.microsoft.com/office/word/2016/wordml/cid" xmlns:w16="http://schemas.microsoft.com/office/word/2018/wordml" xmlns:w16se="http://schemas.microsoft.com/office/word/2015/wordml/symex" xmlns:wpg="http://schemas.microsoft.com/office/word/2010/wordprocessingGroup" xmlns:wpi="http://schemas.microsoft.com/office/word/2010/wordprocessingInk" xmlns:wne="http://schemas.microsoft.com/office/word/2006/wordml" xmlns:wps="http://schemas.microsoft.com/office/word/2010/wordprocessingShape" mc:Ignorable="w14 w15 w16se w16cid w16 w16cex wp14">
   <w:p>
     <w:pPr>
-      <w:pStyle w:val="Podnoje"/>
+      <w:pStyle w:val="Footer"/>
     </w:pPr>
     <w:r>
       <w:t xml:space="preserve">© </w:t>
@@ -840,7 +855,7 @@
           <mc:AlternateContent>
             <mc:Choice Requires="wps">
               <w:drawing>
-                <wp:anchor distT="0" distB="0" distL="114300" distR="114300" simplePos="0" relativeHeight="251660288" behindDoc="0" locked="0" layoutInCell="1" allowOverlap="1">
+                <wp:anchor distT="0" distB="0" distL="114300" distR="114300" simplePos="0" relativeHeight="251660288" behindDoc="0" locked="0" layoutInCell="1" allowOverlap="1" wp14:anchorId="3E5C08CC" wp14:editId="6BCA4110">
                   <wp:simplePos x="0" y="0"/>
                   <wp:positionH relativeFrom="rightMargin">
                     <wp:align>center</wp:align>
@@ -898,7 +913,7 @@
                           <w:txbxContent>
                             <w:p>
                               <w:pPr>
-                                <w:pStyle w:val="Podnoje"/>
+                                <w:pStyle w:val="Footer"/>
                                 <w:rPr>
                                   <w:color w:val="4F81BD" w:themeColor="accent1"/>
                                 </w:rPr>
@@ -1008,7 +1023,7 @@
           <mc:AlternateContent>
             <mc:Choice Requires="wps">
               <w:drawing>
-                <wp:anchor distT="0" distB="0" distL="114300" distR="114300" simplePos="0" relativeHeight="251669504" behindDoc="0" locked="0" layoutInCell="1" allowOverlap="1">
+                <wp:anchor distT="0" distB="0" distL="114300" distR="114300" simplePos="0" relativeHeight="251669504" behindDoc="0" locked="0" layoutInCell="1" allowOverlap="1" wp14:anchorId="492F038A" wp14:editId="2BA7A15F">
                   <wp:simplePos x="0" y="0"/>
                   <wp:positionH relativeFrom="rightMargin">
                     <wp:align>center</wp:align>
@@ -1066,7 +1081,7 @@
                           <w:txbxContent>
                             <w:p>
                               <w:pPr>
-                                <w:pStyle w:val="Podnoje"/>
+                                <w:pStyle w:val="Footer"/>
                                 <w:rPr>
                                   <w:color w:val="4F81BD" w:themeColor="accent1"/>
                                 </w:rPr>
@@ -1164,14 +1179,14 @@
   </w:p>
   <w:p>
     <w:pPr>
-      <w:pStyle w:val="Podnoje"/>
+      <w:pStyle w:val="Footer"/>
     </w:pPr>
   </w:p>
 </w:ftr>
 </file>
 
 <file path=word/footnotes.xml><?xml version="1.0" encoding="utf-8"?>
-<w:footnotes xmlns:wpc="http://schemas.microsoft.com/office/word/2010/wordprocessingCanvas" xmlns:mc="http://schemas.openxmlformats.org/markup-compatibility/2006" xmlns:o="urn:schemas-microsoft-com:office:office" xmlns:r="http://schemas.openxmlformats.org/officeDocument/2006/relationships" xmlns:m="http://schemas.openxmlformats.org/officeDocument/2006/math" xmlns:v="urn:schemas-microsoft-com:vml" xmlns:wp14="http://schemas.microsoft.com/office/word/2010/wordprocessingDrawing" xmlns:wp="http://schemas.openxmlformats.org/drawingml/2006/wordprocessingDrawing" xmlns:w10="urn:schemas-microsoft-com:office:word" xmlns:w="http://schemas.openxmlformats.org/wordprocessingml/2006/main" xmlns:w14="http://schemas.microsoft.com/office/word/2010/wordml" xmlns:w15="http://schemas.microsoft.com/office/word/2012/wordml" xmlns:wpg="http://schemas.microsoft.com/office/word/2010/wordprocessingGroup" xmlns:wpi="http://schemas.microsoft.com/office/word/2010/wordprocessingInk" xmlns:wne="http://schemas.microsoft.com/office/word/2006/wordml" xmlns:wps="http://schemas.microsoft.com/office/word/2010/wordprocessingShape" mc:Ignorable="w14 w15 wp14">
+<w:footnotes xmlns:wpc="http://schemas.microsoft.com/office/word/2010/wordprocessingCanvas" xmlns:cx="http://schemas.microsoft.com/office/drawing/2014/chartex" xmlns:cx1="http://schemas.microsoft.com/office/drawing/2015/9/8/chartex" xmlns:cx2="http://schemas.microsoft.com/office/drawing/2015/10/21/chartex" xmlns:cx3="http://schemas.microsoft.com/office/drawing/2016/5/9/chartex" xmlns:cx4="http://schemas.microsoft.com/office/drawing/2016/5/10/chartex" xmlns:cx5="http://schemas.microsoft.com/office/drawing/2016/5/11/chartex" xmlns:cx6="http://schemas.microsoft.com/office/drawing/2016/5/12/chartex" xmlns:cx7="http://schemas.microsoft.com/office/drawing/2016/5/13/chartex" xmlns:cx8="http://schemas.microsoft.com/office/drawing/2016/5/14/chartex" xmlns:mc="http://schemas.openxmlformats.org/markup-compatibility/2006" xmlns:aink="http://schemas.microsoft.com/office/drawing/2016/ink" xmlns:am3d="http://schemas.microsoft.com/office/drawing/2017/model3d" xmlns:o="urn:schemas-microsoft-com:office:office" xmlns:r="http://schemas.openxmlformats.org/officeDocument/2006/relationships" xmlns:m="http://schemas.openxmlformats.org/officeDocument/2006/math" xmlns:v="urn:schemas-microsoft-com:vml" xmlns:wp14="http://schemas.microsoft.com/office/word/2010/wordprocessingDrawing" xmlns:wp="http://schemas.openxmlformats.org/drawingml/2006/wordprocessingDrawing" xmlns:w10="urn:schemas-microsoft-com:office:word" xmlns:w="http://schemas.openxmlformats.org/wordprocessingml/2006/main" xmlns:w14="http://schemas.microsoft.com/office/word/2010/wordml" xmlns:w15="http://schemas.microsoft.com/office/word/2012/wordml" xmlns:w16cex="http://schemas.microsoft.com/office/word/2018/wordml/cex" xmlns:w16cid="http://schemas.microsoft.com/office/word/2016/wordml/cid" xmlns:w16="http://schemas.microsoft.com/office/word/2018/wordml" xmlns:w16se="http://schemas.microsoft.com/office/word/2015/wordml/symex" xmlns:wpg="http://schemas.microsoft.com/office/word/2010/wordprocessingGroup" xmlns:wpi="http://schemas.microsoft.com/office/word/2010/wordprocessingInk" xmlns:wne="http://schemas.microsoft.com/office/word/2006/wordml" xmlns:wps="http://schemas.microsoft.com/office/word/2010/wordprocessingShape" mc:Ignorable="w14 w15 w16se w16cid w16 w16cex wp14">
   <w:footnote w:type="separator" w:id="-1">
     <w:p>
       <w:r>
@@ -1190,7 +1205,7 @@
 </file>
 
 <file path=word/header1.xml><?xml version="1.0" encoding="utf-8"?>
-<w:hdr xmlns:wpc="http://schemas.microsoft.com/office/word/2010/wordprocessingCanvas" xmlns:mc="http://schemas.openxmlformats.org/markup-compatibility/2006" xmlns:o="urn:schemas-microsoft-com:office:office" xmlns:r="http://schemas.openxmlformats.org/officeDocument/2006/relationships" xmlns:m="http://schemas.openxmlformats.org/officeDocument/2006/math" xmlns:v="urn:schemas-microsoft-com:vml" xmlns:wp14="http://schemas.microsoft.com/office/word/2010/wordprocessingDrawing" xmlns:wp="http://schemas.openxmlformats.org/drawingml/2006/wordprocessingDrawing" xmlns:w10="urn:schemas-microsoft-com:office:word" xmlns:w="http://schemas.openxmlformats.org/wordprocessingml/2006/main" xmlns:w14="http://schemas.microsoft.com/office/word/2010/wordml" xmlns:w15="http://schemas.microsoft.com/office/word/2012/wordml" xmlns:wpg="http://schemas.microsoft.com/office/word/2010/wordprocessingGroup" xmlns:wpi="http://schemas.microsoft.com/office/word/2010/wordprocessingInk" xmlns:wne="http://schemas.microsoft.com/office/word/2006/wordml" xmlns:wps="http://schemas.microsoft.com/office/word/2010/wordprocessingShape" mc:Ignorable="w14 w15 wp14">
+<w:hdr xmlns:wpc="http://schemas.microsoft.com/office/word/2010/wordprocessingCanvas" xmlns:cx="http://schemas.microsoft.com/office/drawing/2014/chartex" xmlns:cx1="http://schemas.microsoft.com/office/drawing/2015/9/8/chartex" xmlns:cx2="http://schemas.microsoft.com/office/drawing/2015/10/21/chartex" xmlns:cx3="http://schemas.microsoft.com/office/drawing/2016/5/9/chartex" xmlns:cx4="http://schemas.microsoft.com/office/drawing/2016/5/10/chartex" xmlns:cx5="http://schemas.microsoft.com/office/drawing/2016/5/11/chartex" xmlns:cx6="http://schemas.microsoft.com/office/drawing/2016/5/12/chartex" xmlns:cx7="http://schemas.microsoft.com/office/drawing/2016/5/13/chartex" xmlns:cx8="http://schemas.microsoft.com/office/drawing/2016/5/14/chartex" xmlns:mc="http://schemas.openxmlformats.org/markup-compatibility/2006" xmlns:aink="http://schemas.microsoft.com/office/drawing/2016/ink" xmlns:am3d="http://schemas.microsoft.com/office/drawing/2017/model3d" xmlns:o="urn:schemas-microsoft-com:office:office" xmlns:r="http://schemas.openxmlformats.org/officeDocument/2006/relationships" xmlns:m="http://schemas.openxmlformats.org/officeDocument/2006/math" xmlns:v="urn:schemas-microsoft-com:vml" xmlns:wp14="http://schemas.microsoft.com/office/word/2010/wordprocessingDrawing" xmlns:wp="http://schemas.openxmlformats.org/drawingml/2006/wordprocessingDrawing" xmlns:w10="urn:schemas-microsoft-com:office:word" xmlns:w="http://schemas.openxmlformats.org/wordprocessingml/2006/main" xmlns:w14="http://schemas.microsoft.com/office/word/2010/wordml" xmlns:w15="http://schemas.microsoft.com/office/word/2012/wordml" xmlns:w16cex="http://schemas.microsoft.com/office/word/2018/wordml/cex" xmlns:w16cid="http://schemas.microsoft.com/office/word/2016/wordml/cid" xmlns:w16="http://schemas.microsoft.com/office/word/2018/wordml" xmlns:w16se="http://schemas.microsoft.com/office/word/2015/wordml/symex" xmlns:wpg="http://schemas.microsoft.com/office/word/2010/wordprocessingGroup" xmlns:wpi="http://schemas.microsoft.com/office/word/2010/wordprocessingInk" xmlns:wne="http://schemas.microsoft.com/office/word/2006/wordml" xmlns:wps="http://schemas.microsoft.com/office/word/2010/wordprocessingShape" mc:Ignorable="w14 w15 w16se w16cid w16 w16cex wp14">
   <w:p>
     <w:pPr>
       <w:pStyle w:val="Godina"/>
@@ -1205,7 +1220,7 @@
         <w:noProof/>
       </w:rPr>
       <w:drawing>
-        <wp:anchor distT="0" distB="0" distL="114300" distR="114300" simplePos="0" relativeHeight="251667456" behindDoc="0" locked="0" layoutInCell="1" allowOverlap="1">
+        <wp:anchor distT="0" distB="0" distL="114300" distR="114300" simplePos="0" relativeHeight="251667456" behindDoc="0" locked="0" layoutInCell="1" allowOverlap="1" wp14:anchorId="69BF6DD2" wp14:editId="6FE4FA1C">
           <wp:simplePos x="0" y="0"/>
           <wp:positionH relativeFrom="column">
             <wp:posOffset>5528310</wp:posOffset>
@@ -1298,7 +1313,7 @@
   </w:p>
   <w:p>
     <w:pPr>
-      <w:pStyle w:val="Zaglavlje"/>
+      <w:pStyle w:val="Header"/>
       <w:spacing w:before="120" w:after="120" w:line="240" w:lineRule="auto"/>
       <w:jc w:val="right"/>
       <w:rPr>
@@ -1314,7 +1329,7 @@
   </w:p>
   <w:p>
     <w:pPr>
-      <w:pStyle w:val="Zaglavlje"/>
+      <w:pStyle w:val="Header"/>
       <w:pBdr>
         <w:bottom w:val="thickThinLargeGap" w:sz="8" w:space="0" w:color="333333"/>
       </w:pBdr>
@@ -1327,7 +1342,7 @@
   </w:p>
   <w:p>
     <w:pPr>
-      <w:pStyle w:val="Zaglavlje"/>
+      <w:pStyle w:val="Header"/>
       <w:jc w:val="right"/>
       <w:rPr>
         <w:b/>
@@ -1350,7 +1365,7 @@
 </file>
 
 <file path=word/numbering.xml><?xml version="1.0" encoding="utf-8"?>
-<w:numbering xmlns:wpc="http://schemas.microsoft.com/office/word/2010/wordprocessingCanvas" xmlns:mc="http://schemas.openxmlformats.org/markup-compatibility/2006" xmlns:o="urn:schemas-microsoft-com:office:office" xmlns:r="http://schemas.openxmlformats.org/officeDocument/2006/relationships" xmlns:m="http://schemas.openxmlformats.org/officeDocument/2006/math" xmlns:v="urn:schemas-microsoft-com:vml" xmlns:wp14="http://schemas.microsoft.com/office/word/2010/wordprocessingDrawing" xmlns:wp="http://schemas.openxmlformats.org/drawingml/2006/wordprocessingDrawing" xmlns:w10="urn:schemas-microsoft-com:office:word" xmlns:w="http://schemas.openxmlformats.org/wordprocessingml/2006/main" xmlns:w14="http://schemas.microsoft.com/office/word/2010/wordml" xmlns:w15="http://schemas.microsoft.com/office/word/2012/wordml" xmlns:wpg="http://schemas.microsoft.com/office/word/2010/wordprocessingGroup" xmlns:wpi="http://schemas.microsoft.com/office/word/2010/wordprocessingInk" xmlns:wne="http://schemas.microsoft.com/office/word/2006/wordml" xmlns:wps="http://schemas.microsoft.com/office/word/2010/wordprocessingShape" mc:Ignorable="w14 w15 wp14">
+<w:numbering xmlns:wpc="http://schemas.microsoft.com/office/word/2010/wordprocessingCanvas" xmlns:cx="http://schemas.microsoft.com/office/drawing/2014/chartex" xmlns:cx1="http://schemas.microsoft.com/office/drawing/2015/9/8/chartex" xmlns:cx2="http://schemas.microsoft.com/office/drawing/2015/10/21/chartex" xmlns:cx3="http://schemas.microsoft.com/office/drawing/2016/5/9/chartex" xmlns:cx4="http://schemas.microsoft.com/office/drawing/2016/5/10/chartex" xmlns:cx5="http://schemas.microsoft.com/office/drawing/2016/5/11/chartex" xmlns:cx6="http://schemas.microsoft.com/office/drawing/2016/5/12/chartex" xmlns:cx7="http://schemas.microsoft.com/office/drawing/2016/5/13/chartex" xmlns:cx8="http://schemas.microsoft.com/office/drawing/2016/5/14/chartex" xmlns:mc="http://schemas.openxmlformats.org/markup-compatibility/2006" xmlns:aink="http://schemas.microsoft.com/office/drawing/2016/ink" xmlns:am3d="http://schemas.microsoft.com/office/drawing/2017/model3d" xmlns:o="urn:schemas-microsoft-com:office:office" xmlns:r="http://schemas.openxmlformats.org/officeDocument/2006/relationships" xmlns:m="http://schemas.openxmlformats.org/officeDocument/2006/math" xmlns:v="urn:schemas-microsoft-com:vml" xmlns:wp14="http://schemas.microsoft.com/office/word/2010/wordprocessingDrawing" xmlns:wp="http://schemas.openxmlformats.org/drawingml/2006/wordprocessingDrawing" xmlns:w10="urn:schemas-microsoft-com:office:word" xmlns:w="http://schemas.openxmlformats.org/wordprocessingml/2006/main" xmlns:w14="http://schemas.microsoft.com/office/word/2010/wordml" xmlns:w15="http://schemas.microsoft.com/office/word/2012/wordml" xmlns:w16cex="http://schemas.microsoft.com/office/word/2018/wordml/cex" xmlns:w16cid="http://schemas.microsoft.com/office/word/2016/wordml/cid" xmlns:w16="http://schemas.microsoft.com/office/word/2018/wordml" xmlns:w16se="http://schemas.microsoft.com/office/word/2015/wordml/symex" xmlns:wpg="http://schemas.microsoft.com/office/word/2010/wordprocessingGroup" xmlns:wpi="http://schemas.microsoft.com/office/word/2010/wordprocessingInk" xmlns:wne="http://schemas.microsoft.com/office/word/2006/wordml" xmlns:wps="http://schemas.microsoft.com/office/word/2010/wordprocessingShape" mc:Ignorable="w14 w15 w16se w16cid w16 w16cex wp14">
   <w:numPicBullet w:numPicBulletId="0">
     <w:pict>
       <v:shapetype id="_x0000_t75" coordsize="21600,21600" o:spt="75" o:preferrelative="t" path="m@4@5l@4@11@9@11@9@5xe" filled="f" stroked="f">
@@ -1372,7 +1387,7 @@
         <v:path o:extrusionok="f" gradientshapeok="t" o:connecttype="rect"/>
         <o:lock v:ext="edit" aspectratio="t"/>
       </v:shapetype>
-      <v:shape id="_x0000_i1026" type="#_x0000_t75" alt="*" style="width:4.5pt;height:8.25pt;visibility:visible;mso-wrap-style:square" o:bullet="t">
+      <v:shape id="_x0000_i1041" type="#_x0000_t75" alt="*" style="width:4.5pt;height:8.25pt;visibility:visible;mso-wrap-style:square" o:bullet="t">
         <v:imagedata r:id="rId1" o:title="*"/>
       </v:shape>
     </w:pict>
@@ -2228,7 +2243,7 @@
     <w:lvl w:ilvl="0" w:tplc="EA3EF59E">
       <w:start w:val="1"/>
       <w:numFmt w:val="decimal"/>
-      <w:pStyle w:val="Naslov2"/>
+      <w:pStyle w:val="Heading2"/>
       <w:lvlText w:val="1. %1."/>
       <w:lvlJc w:val="right"/>
       <w:pPr>
@@ -3250,7 +3265,7 @@
     <w:lvl w:ilvl="0" w:tplc="C7326502">
       <w:start w:val="1"/>
       <w:numFmt w:val="decimal"/>
-      <w:pStyle w:val="Naslov1"/>
+      <w:pStyle w:val="Heading1"/>
       <w:lvlText w:val="%1."/>
       <w:lvlJc w:val="left"/>
       <w:pPr>
@@ -4945,7 +4960,7 @@
 </file>
 
 <file path=word/styles.xml><?xml version="1.0" encoding="utf-8"?>
-<w:styles xmlns:mc="http://schemas.openxmlformats.org/markup-compatibility/2006" xmlns:r="http://schemas.openxmlformats.org/officeDocument/2006/relationships" xmlns:w="http://schemas.openxmlformats.org/wordprocessingml/2006/main" xmlns:w14="http://schemas.microsoft.com/office/word/2010/wordml" xmlns:w15="http://schemas.microsoft.com/office/word/2012/wordml" mc:Ignorable="w14 w15">
+<w:styles xmlns:mc="http://schemas.openxmlformats.org/markup-compatibility/2006" xmlns:r="http://schemas.openxmlformats.org/officeDocument/2006/relationships" xmlns:w="http://schemas.openxmlformats.org/wordprocessingml/2006/main" xmlns:w14="http://schemas.microsoft.com/office/word/2010/wordml" xmlns:w15="http://schemas.microsoft.com/office/word/2012/wordml" xmlns:w16cex="http://schemas.microsoft.com/office/word/2018/wordml/cex" xmlns:w16cid="http://schemas.microsoft.com/office/word/2016/wordml/cid" xmlns:w16="http://schemas.microsoft.com/office/word/2018/wordml" xmlns:w16se="http://schemas.microsoft.com/office/word/2015/wordml/symex" mc:Ignorable="w14 w15 w16se w16cid w16 w16cex">
   <w:docDefaults>
     <w:rPrDefault>
       <w:rPr>
@@ -4961,7 +4976,7 @@
       </w:pPr>
     </w:pPrDefault>
   </w:docDefaults>
-  <w:latentStyles w:defLockedState="0" w:defUIPriority="99" w:defSemiHidden="0" w:defUnhideWhenUsed="0" w:defQFormat="0" w:count="371">
+  <w:latentStyles w:defLockedState="0" w:defUIPriority="99" w:defSemiHidden="0" w:defUnhideWhenUsed="0" w:defQFormat="0" w:count="376">
     <w:lsdException w:name="Normal" w:uiPriority="0" w:qFormat="1"/>
     <w:lsdException w:name="heading 1" w:uiPriority="0" w:qFormat="1"/>
     <w:lsdException w:name="heading 2" w:semiHidden="1" w:uiPriority="9" w:unhideWhenUsed="1" w:qFormat="1"/>
@@ -5067,7 +5082,6 @@
     <w:lsdException w:name="HTML Sample" w:semiHidden="1" w:unhideWhenUsed="1"/>
     <w:lsdException w:name="HTML Typewriter" w:semiHidden="1" w:unhideWhenUsed="1"/>
     <w:lsdException w:name="HTML Variable" w:semiHidden="1" w:unhideWhenUsed="1"/>
-    <w:lsdException w:name="Normal Table" w:semiHidden="1" w:unhideWhenUsed="1"/>
     <w:lsdException w:name="annotation subject" w:semiHidden="1" w:unhideWhenUsed="1"/>
     <w:lsdException w:name="No List" w:semiHidden="1" w:unhideWhenUsed="1"/>
     <w:lsdException w:name="Outline List 1" w:semiHidden="1" w:unhideWhenUsed="1"/>
@@ -5110,11 +5124,8 @@
     <w:lsdException w:name="Table Contemporary" w:semiHidden="1" w:unhideWhenUsed="1"/>
     <w:lsdException w:name="Table Elegant" w:semiHidden="1" w:unhideWhenUsed="1"/>
     <w:lsdException w:name="Table Professional" w:semiHidden="1" w:unhideWhenUsed="1"/>
-    <w:lsdException w:name="Table Subtle 1" w:semiHidden="1" w:unhideWhenUsed="1"/>
     <w:lsdException w:name="Table Subtle 2" w:semiHidden="1" w:unhideWhenUsed="1"/>
     <w:lsdException w:name="Table Web 1" w:semiHidden="1" w:unhideWhenUsed="1"/>
-    <w:lsdException w:name="Table Web 2" w:semiHidden="1" w:unhideWhenUsed="1"/>
-    <w:lsdException w:name="Table Web 3" w:semiHidden="1" w:unhideWhenUsed="1"/>
     <w:lsdException w:name="Balloon Text" w:semiHidden="1" w:unhideWhenUsed="1"/>
     <w:lsdException w:name="Table Grid" w:uiPriority="59"/>
     <w:lsdException w:name="Table Theme" w:semiHidden="1" w:unhideWhenUsed="1"/>
@@ -5333,6 +5344,11 @@
     <w:lsdException w:name="List Table 5 Dark Accent 6" w:uiPriority="50"/>
     <w:lsdException w:name="List Table 6 Colorful Accent 6" w:uiPriority="51"/>
     <w:lsdException w:name="List Table 7 Colorful Accent 6" w:uiPriority="52"/>
+    <w:lsdException w:name="Mention" w:semiHidden="1" w:unhideWhenUsed="1"/>
+    <w:lsdException w:name="Smart Hyperlink" w:semiHidden="1" w:unhideWhenUsed="1"/>
+    <w:lsdException w:name="Hashtag" w:semiHidden="1" w:unhideWhenUsed="1"/>
+    <w:lsdException w:name="Unresolved Mention" w:semiHidden="1" w:unhideWhenUsed="1"/>
+    <w:lsdException w:name="Smart Link" w:semiHidden="1" w:unhideWhenUsed="1"/>
   </w:latentStyles>
   <w:style w:type="paragraph" w:default="1" w:styleId="Normal">
     <w:name w:val="Normal"/>
@@ -5347,11 +5363,11 @@
       <w:lang w:val="hr-HR"/>
     </w:rPr>
   </w:style>
-  <w:style w:type="paragraph" w:styleId="Naslov1">
+  <w:style w:type="paragraph" w:styleId="Heading1">
     <w:name w:val="heading 1"/>
     <w:basedOn w:val="Normal"/>
     <w:next w:val="Normal"/>
-    <w:link w:val="Naslov1Char"/>
+    <w:link w:val="Heading1Char"/>
     <w:qFormat/>
     <w:rsid w:val="00622D29"/>
     <w:pPr>
@@ -5373,11 +5389,11 @@
       <w:szCs w:val="32"/>
     </w:rPr>
   </w:style>
-  <w:style w:type="paragraph" w:styleId="Naslov2">
+  <w:style w:type="paragraph" w:styleId="Heading2">
     <w:name w:val="heading 2"/>
     <w:basedOn w:val="Normal"/>
     <w:next w:val="Normal"/>
-    <w:link w:val="Naslov2Char"/>
+    <w:link w:val="Heading2Char"/>
     <w:uiPriority w:val="9"/>
     <w:unhideWhenUsed/>
     <w:qFormat/>
@@ -5401,11 +5417,11 @@
       <w:szCs w:val="20"/>
     </w:rPr>
   </w:style>
-  <w:style w:type="paragraph" w:styleId="Naslov3">
+  <w:style w:type="paragraph" w:styleId="Heading3">
     <w:name w:val="heading 3"/>
-    <w:basedOn w:val="Naslov2"/>
+    <w:basedOn w:val="Heading2"/>
     <w:next w:val="Normal"/>
-    <w:link w:val="Naslov3Char"/>
+    <w:link w:val="Heading3Char"/>
     <w:autoRedefine/>
     <w:uiPriority w:val="9"/>
     <w:unhideWhenUsed/>
@@ -5423,11 +5439,11 @@
       <w:sz w:val="26"/>
     </w:rPr>
   </w:style>
-  <w:style w:type="paragraph" w:styleId="Naslov4">
+  <w:style w:type="paragraph" w:styleId="Heading4">
     <w:name w:val="heading 4"/>
     <w:basedOn w:val="Normal"/>
     <w:next w:val="Normal"/>
-    <w:link w:val="Naslov4Char"/>
+    <w:link w:val="Heading4Char"/>
     <w:uiPriority w:val="9"/>
     <w:unhideWhenUsed/>
     <w:qFormat/>
@@ -5444,11 +5460,11 @@
       <w:szCs w:val="28"/>
     </w:rPr>
   </w:style>
-  <w:style w:type="paragraph" w:styleId="Naslov5">
+  <w:style w:type="paragraph" w:styleId="Heading5">
     <w:name w:val="heading 5"/>
     <w:basedOn w:val="Normal"/>
     <w:next w:val="Normal"/>
-    <w:link w:val="Naslov5Char"/>
+    <w:link w:val="Heading5Char"/>
     <w:uiPriority w:val="9"/>
     <w:unhideWhenUsed/>
     <w:qFormat/>
@@ -5466,11 +5482,11 @@
       <w:szCs w:val="26"/>
     </w:rPr>
   </w:style>
-  <w:style w:type="paragraph" w:styleId="Naslov6">
+  <w:style w:type="paragraph" w:styleId="Heading6">
     <w:name w:val="heading 6"/>
     <w:basedOn w:val="Normal"/>
     <w:next w:val="Normal"/>
-    <w:link w:val="Naslov6Char"/>
+    <w:link w:val="Heading6Char"/>
     <w:uiPriority w:val="9"/>
     <w:unhideWhenUsed/>
     <w:qFormat/>
@@ -5486,11 +5502,11 @@
       <w:szCs w:val="22"/>
     </w:rPr>
   </w:style>
-  <w:style w:type="paragraph" w:styleId="Naslov7">
+  <w:style w:type="paragraph" w:styleId="Heading7">
     <w:name w:val="heading 7"/>
     <w:basedOn w:val="Normal"/>
     <w:next w:val="Normal"/>
-    <w:link w:val="Naslov7Char"/>
+    <w:link w:val="Heading7Char"/>
     <w:uiPriority w:val="9"/>
     <w:unhideWhenUsed/>
     <w:qFormat/>
@@ -5500,11 +5516,11 @@
       <w:outlineLvl w:val="6"/>
     </w:pPr>
   </w:style>
-  <w:style w:type="paragraph" w:styleId="Naslov8">
+  <w:style w:type="paragraph" w:styleId="Heading8">
     <w:name w:val="heading 8"/>
     <w:basedOn w:val="Normal"/>
     <w:next w:val="Normal"/>
-    <w:link w:val="Naslov8Char"/>
+    <w:link w:val="Heading8Char"/>
     <w:uiPriority w:val="9"/>
     <w:unhideWhenUsed/>
     <w:qFormat/>
@@ -5518,11 +5534,11 @@
       <w:iCs/>
     </w:rPr>
   </w:style>
-  <w:style w:type="paragraph" w:styleId="Naslov9">
+  <w:style w:type="paragraph" w:styleId="Heading9">
     <w:name w:val="heading 9"/>
     <w:basedOn w:val="Normal"/>
     <w:next w:val="Normal"/>
-    <w:link w:val="Naslov9Char"/>
+    <w:link w:val="Heading9Char"/>
     <w:uiPriority w:val="9"/>
     <w:unhideWhenUsed/>
     <w:qFormat/>
@@ -5537,13 +5553,13 @@
       <w:szCs w:val="22"/>
     </w:rPr>
   </w:style>
-  <w:style w:type="character" w:default="1" w:styleId="Zadanifontodlomka">
+  <w:style w:type="character" w:default="1" w:styleId="DefaultParagraphFont">
     <w:name w:val="Default Paragraph Font"/>
     <w:uiPriority w:val="1"/>
     <w:semiHidden/>
     <w:unhideWhenUsed/>
   </w:style>
-  <w:style w:type="table" w:default="1" w:styleId="Obinatablica">
+  <w:style w:type="table" w:default="1" w:styleId="TableNormal">
     <w:name w:val="Normal Table"/>
     <w:uiPriority w:val="99"/>
     <w:semiHidden/>
@@ -5558,16 +5574,16 @@
       </w:tblCellMar>
     </w:tblPr>
   </w:style>
-  <w:style w:type="numbering" w:default="1" w:styleId="Bezpopisa">
+  <w:style w:type="numbering" w:default="1" w:styleId="NoList">
     <w:name w:val="No List"/>
     <w:uiPriority w:val="99"/>
     <w:semiHidden/>
     <w:unhideWhenUsed/>
   </w:style>
-  <w:style w:type="character" w:customStyle="1" w:styleId="Naslov1Char">
-    <w:name w:val="Naslov 1 Char"/>
-    <w:basedOn w:val="Zadanifontodlomka"/>
-    <w:link w:val="Naslov1"/>
+  <w:style w:type="character" w:customStyle="1" w:styleId="Heading1Char">
+    <w:name w:val="Heading 1 Char"/>
+    <w:basedOn w:val="DefaultParagraphFont"/>
+    <w:link w:val="Heading1"/>
     <w:rsid w:val="00622D29"/>
     <w:rPr>
       <w:rFonts w:ascii="Arial" w:eastAsiaTheme="majorEastAsia" w:hAnsi="Arial" w:cs="Arial"/>
@@ -5579,10 +5595,10 @@
       <w:lang w:val="hr-HR"/>
     </w:rPr>
   </w:style>
-  <w:style w:type="character" w:customStyle="1" w:styleId="Naslov2Char">
-    <w:name w:val="Naslov 2 Char"/>
-    <w:basedOn w:val="Zadanifontodlomka"/>
-    <w:link w:val="Naslov2"/>
+  <w:style w:type="character" w:customStyle="1" w:styleId="Heading2Char">
+    <w:name w:val="Heading 2 Char"/>
+    <w:basedOn w:val="DefaultParagraphFont"/>
+    <w:link w:val="Heading2"/>
     <w:uiPriority w:val="9"/>
     <w:rsid w:val="001D7F81"/>
     <w:rPr>
@@ -5596,10 +5612,10 @@
       <w:lang w:val="hr-HR"/>
     </w:rPr>
   </w:style>
-  <w:style w:type="character" w:customStyle="1" w:styleId="Naslov3Char">
-    <w:name w:val="Naslov 3 Char"/>
-    <w:basedOn w:val="Zadanifontodlomka"/>
-    <w:link w:val="Naslov3"/>
+  <w:style w:type="character" w:customStyle="1" w:styleId="Heading3Char">
+    <w:name w:val="Heading 3 Char"/>
+    <w:basedOn w:val="DefaultParagraphFont"/>
+    <w:link w:val="Heading3"/>
     <w:uiPriority w:val="9"/>
     <w:rsid w:val="00577FE1"/>
     <w:rPr>
@@ -5611,10 +5627,10 @@
       <w:lang w:val="hr-HR"/>
     </w:rPr>
   </w:style>
-  <w:style w:type="character" w:customStyle="1" w:styleId="Naslov4Char">
-    <w:name w:val="Naslov 4 Char"/>
-    <w:basedOn w:val="Zadanifontodlomka"/>
-    <w:link w:val="Naslov4"/>
+  <w:style w:type="character" w:customStyle="1" w:styleId="Heading4Char">
+    <w:name w:val="Heading 4 Char"/>
+    <w:basedOn w:val="DefaultParagraphFont"/>
+    <w:link w:val="Heading4"/>
     <w:uiPriority w:val="9"/>
     <w:rsid w:val="00A12920"/>
     <w:rPr>
@@ -5624,10 +5640,10 @@
       <w:szCs w:val="28"/>
     </w:rPr>
   </w:style>
-  <w:style w:type="character" w:customStyle="1" w:styleId="Naslov5Char">
-    <w:name w:val="Naslov 5 Char"/>
-    <w:basedOn w:val="Zadanifontodlomka"/>
-    <w:link w:val="Naslov5"/>
+  <w:style w:type="character" w:customStyle="1" w:styleId="Heading5Char">
+    <w:name w:val="Heading 5 Char"/>
+    <w:basedOn w:val="DefaultParagraphFont"/>
+    <w:link w:val="Heading5"/>
     <w:uiPriority w:val="9"/>
     <w:rsid w:val="00A12920"/>
     <w:rPr>
@@ -5639,10 +5655,10 @@
       <w:szCs w:val="26"/>
     </w:rPr>
   </w:style>
-  <w:style w:type="character" w:customStyle="1" w:styleId="Naslov6Char">
-    <w:name w:val="Naslov 6 Char"/>
-    <w:basedOn w:val="Zadanifontodlomka"/>
-    <w:link w:val="Naslov6"/>
+  <w:style w:type="character" w:customStyle="1" w:styleId="Heading6Char">
+    <w:name w:val="Heading 6 Char"/>
+    <w:basedOn w:val="DefaultParagraphFont"/>
+    <w:link w:val="Heading6"/>
     <w:uiPriority w:val="9"/>
     <w:rsid w:val="00A12920"/>
     <w:rPr>
@@ -5650,10 +5666,10 @@
       <w:bCs/>
     </w:rPr>
   </w:style>
-  <w:style w:type="character" w:customStyle="1" w:styleId="Naslov7Char">
-    <w:name w:val="Naslov 7 Char"/>
-    <w:basedOn w:val="Zadanifontodlomka"/>
-    <w:link w:val="Naslov7"/>
+  <w:style w:type="character" w:customStyle="1" w:styleId="Heading7Char">
+    <w:name w:val="Heading 7 Char"/>
+    <w:basedOn w:val="DefaultParagraphFont"/>
+    <w:link w:val="Heading7"/>
     <w:uiPriority w:val="9"/>
     <w:rsid w:val="00A12920"/>
     <w:rPr>
@@ -5661,10 +5677,10 @@
       <w:szCs w:val="24"/>
     </w:rPr>
   </w:style>
-  <w:style w:type="character" w:customStyle="1" w:styleId="Naslov8Char">
-    <w:name w:val="Naslov 8 Char"/>
-    <w:basedOn w:val="Zadanifontodlomka"/>
-    <w:link w:val="Naslov8"/>
+  <w:style w:type="character" w:customStyle="1" w:styleId="Heading8Char">
+    <w:name w:val="Heading 8 Char"/>
+    <w:basedOn w:val="DefaultParagraphFont"/>
+    <w:link w:val="Heading8"/>
     <w:uiPriority w:val="9"/>
     <w:rsid w:val="00A12920"/>
     <w:rPr>
@@ -5674,21 +5690,21 @@
       <w:szCs w:val="24"/>
     </w:rPr>
   </w:style>
-  <w:style w:type="character" w:customStyle="1" w:styleId="Naslov9Char">
-    <w:name w:val="Naslov 9 Char"/>
-    <w:basedOn w:val="Zadanifontodlomka"/>
-    <w:link w:val="Naslov9"/>
+  <w:style w:type="character" w:customStyle="1" w:styleId="Heading9Char">
+    <w:name w:val="Heading 9 Char"/>
+    <w:basedOn w:val="DefaultParagraphFont"/>
+    <w:link w:val="Heading9"/>
     <w:uiPriority w:val="9"/>
     <w:rsid w:val="00A12920"/>
     <w:rPr>
       <w:rFonts w:asciiTheme="majorHAnsi" w:eastAsiaTheme="majorEastAsia" w:hAnsiTheme="majorHAnsi" w:cs="Arial"/>
     </w:rPr>
   </w:style>
-  <w:style w:type="paragraph" w:styleId="Naslov">
+  <w:style w:type="paragraph" w:styleId="Title">
     <w:name w:val="Title"/>
     <w:basedOn w:val="Normal"/>
     <w:next w:val="Normal"/>
-    <w:link w:val="NaslovChar"/>
+    <w:link w:val="TitleChar"/>
     <w:uiPriority w:val="10"/>
     <w:qFormat/>
     <w:rsid w:val="00A12920"/>
@@ -5706,10 +5722,10 @@
       <w:szCs w:val="32"/>
     </w:rPr>
   </w:style>
-  <w:style w:type="character" w:customStyle="1" w:styleId="NaslovChar">
-    <w:name w:val="Naslov Char"/>
-    <w:basedOn w:val="Zadanifontodlomka"/>
-    <w:link w:val="Naslov"/>
+  <w:style w:type="character" w:customStyle="1" w:styleId="TitleChar">
+    <w:name w:val="Title Char"/>
+    <w:basedOn w:val="DefaultParagraphFont"/>
+    <w:link w:val="Title"/>
     <w:uiPriority w:val="10"/>
     <w:rsid w:val="00A12920"/>
     <w:rPr>
@@ -5721,11 +5737,11 @@
       <w:szCs w:val="32"/>
     </w:rPr>
   </w:style>
-  <w:style w:type="paragraph" w:styleId="Podnaslov">
+  <w:style w:type="paragraph" w:styleId="Subtitle">
     <w:name w:val="Subtitle"/>
     <w:basedOn w:val="Normal"/>
     <w:next w:val="Normal"/>
-    <w:link w:val="PodnaslovChar"/>
+    <w:link w:val="SubtitleChar"/>
     <w:uiPriority w:val="11"/>
     <w:qFormat/>
     <w:rsid w:val="00A12920"/>
@@ -5738,10 +5754,10 @@
       <w:rFonts w:asciiTheme="majorHAnsi" w:eastAsiaTheme="majorEastAsia" w:hAnsiTheme="majorHAnsi"/>
     </w:rPr>
   </w:style>
-  <w:style w:type="character" w:customStyle="1" w:styleId="PodnaslovChar">
-    <w:name w:val="Podnaslov Char"/>
-    <w:basedOn w:val="Zadanifontodlomka"/>
-    <w:link w:val="Podnaslov"/>
+  <w:style w:type="character" w:customStyle="1" w:styleId="SubtitleChar">
+    <w:name w:val="Subtitle Char"/>
+    <w:basedOn w:val="DefaultParagraphFont"/>
+    <w:link w:val="Subtitle"/>
     <w:uiPriority w:val="11"/>
     <w:rsid w:val="00A12920"/>
     <w:rPr>
@@ -5750,9 +5766,9 @@
       <w:szCs w:val="24"/>
     </w:rPr>
   </w:style>
-  <w:style w:type="character" w:styleId="Naglaeno">
+  <w:style w:type="character" w:styleId="Strong">
     <w:name w:val="Strong"/>
-    <w:basedOn w:val="Zadanifontodlomka"/>
+    <w:basedOn w:val="DefaultParagraphFont"/>
     <w:uiPriority w:val="22"/>
     <w:qFormat/>
     <w:rsid w:val="00A12920"/>
@@ -5761,9 +5777,9 @@
       <w:bCs/>
     </w:rPr>
   </w:style>
-  <w:style w:type="character" w:styleId="Istaknuto">
+  <w:style w:type="character" w:styleId="Emphasis">
     <w:name w:val="Emphasis"/>
-    <w:basedOn w:val="Zadanifontodlomka"/>
+    <w:basedOn w:val="DefaultParagraphFont"/>
     <w:uiPriority w:val="20"/>
     <w:qFormat/>
     <w:rsid w:val="00A12920"/>
@@ -5774,7 +5790,7 @@
       <w:iCs/>
     </w:rPr>
   </w:style>
-  <w:style w:type="paragraph" w:styleId="Bezproreda">
+  <w:style w:type="paragraph" w:styleId="NoSpacing">
     <w:name w:val="No Spacing"/>
     <w:basedOn w:val="Normal"/>
     <w:uiPriority w:val="1"/>
@@ -5784,7 +5800,7 @@
       <w:szCs w:val="32"/>
     </w:rPr>
   </w:style>
-  <w:style w:type="paragraph" w:styleId="Odlomakpopisa">
+  <w:style w:type="paragraph" w:styleId="ListParagraph">
     <w:name w:val="List Paragraph"/>
     <w:basedOn w:val="Normal"/>
     <w:uiPriority w:val="34"/>
@@ -5795,11 +5811,11 @@
       <w:contextualSpacing/>
     </w:pPr>
   </w:style>
-  <w:style w:type="paragraph" w:styleId="Citat">
+  <w:style w:type="paragraph" w:styleId="Quote">
     <w:name w:val="Quote"/>
     <w:basedOn w:val="Normal"/>
     <w:next w:val="Normal"/>
-    <w:link w:val="CitatChar"/>
+    <w:link w:val="QuoteChar"/>
     <w:uiPriority w:val="29"/>
     <w:qFormat/>
     <w:rsid w:val="00A12920"/>
@@ -5807,10 +5823,10 @@
       <w:i/>
     </w:rPr>
   </w:style>
-  <w:style w:type="character" w:customStyle="1" w:styleId="CitatChar">
-    <w:name w:val="Citat Char"/>
-    <w:basedOn w:val="Zadanifontodlomka"/>
-    <w:link w:val="Citat"/>
+  <w:style w:type="character" w:customStyle="1" w:styleId="QuoteChar">
+    <w:name w:val="Quote Char"/>
+    <w:basedOn w:val="DefaultParagraphFont"/>
+    <w:link w:val="Quote"/>
     <w:uiPriority w:val="29"/>
     <w:rsid w:val="00A12920"/>
     <w:rPr>
@@ -5819,11 +5835,11 @@
       <w:szCs w:val="24"/>
     </w:rPr>
   </w:style>
-  <w:style w:type="paragraph" w:styleId="Naglaencitat">
+  <w:style w:type="paragraph" w:styleId="IntenseQuote">
     <w:name w:val="Intense Quote"/>
     <w:basedOn w:val="Normal"/>
     <w:next w:val="Normal"/>
-    <w:link w:val="NaglaencitatChar"/>
+    <w:link w:val="IntenseQuoteChar"/>
     <w:uiPriority w:val="30"/>
     <w:qFormat/>
     <w:rsid w:val="00A12920"/>
@@ -5836,10 +5852,10 @@
       <w:szCs w:val="22"/>
     </w:rPr>
   </w:style>
-  <w:style w:type="character" w:customStyle="1" w:styleId="NaglaencitatChar">
-    <w:name w:val="Naglašen citat Char"/>
-    <w:basedOn w:val="Zadanifontodlomka"/>
-    <w:link w:val="Naglaencitat"/>
+  <w:style w:type="character" w:customStyle="1" w:styleId="IntenseQuoteChar">
+    <w:name w:val="Intense Quote Char"/>
+    <w:basedOn w:val="DefaultParagraphFont"/>
+    <w:link w:val="IntenseQuote"/>
     <w:uiPriority w:val="30"/>
     <w:rsid w:val="00A12920"/>
     <w:rPr>
@@ -5848,7 +5864,7 @@
       <w:sz w:val="24"/>
     </w:rPr>
   </w:style>
-  <w:style w:type="character" w:styleId="Neupadljivoisticanje">
+  <w:style w:type="character" w:styleId="SubtleEmphasis">
     <w:name w:val="Subtle Emphasis"/>
     <w:uiPriority w:val="19"/>
     <w:qFormat/>
@@ -5858,9 +5874,9 @@
       <w:color w:val="5A5A5A" w:themeColor="text1" w:themeTint="A5"/>
     </w:rPr>
   </w:style>
-  <w:style w:type="character" w:styleId="Jakoisticanje">
+  <w:style w:type="character" w:styleId="IntenseEmphasis">
     <w:name w:val="Intense Emphasis"/>
-    <w:basedOn w:val="Zadanifontodlomka"/>
+    <w:basedOn w:val="DefaultParagraphFont"/>
     <w:uiPriority w:val="21"/>
     <w:qFormat/>
     <w:rsid w:val="00A12920"/>
@@ -5872,9 +5888,9 @@
       <w:u w:val="single"/>
     </w:rPr>
   </w:style>
-  <w:style w:type="character" w:styleId="Neupadljivareferenca">
+  <w:style w:type="character" w:styleId="SubtleReference">
     <w:name w:val="Subtle Reference"/>
-    <w:basedOn w:val="Zadanifontodlomka"/>
+    <w:basedOn w:val="DefaultParagraphFont"/>
     <w:uiPriority w:val="31"/>
     <w:qFormat/>
     <w:rsid w:val="00A12920"/>
@@ -5884,9 +5900,9 @@
       <w:u w:val="single"/>
     </w:rPr>
   </w:style>
-  <w:style w:type="character" w:styleId="Istaknutareferenca">
+  <w:style w:type="character" w:styleId="IntenseReference">
     <w:name w:val="Intense Reference"/>
-    <w:basedOn w:val="Zadanifontodlomka"/>
+    <w:basedOn w:val="DefaultParagraphFont"/>
     <w:uiPriority w:val="32"/>
     <w:qFormat/>
     <w:rsid w:val="00A12920"/>
@@ -5896,9 +5912,9 @@
       <w:u w:val="single"/>
     </w:rPr>
   </w:style>
-  <w:style w:type="character" w:styleId="Naslovknjige">
+  <w:style w:type="character" w:styleId="BookTitle">
     <w:name w:val="Book Title"/>
-    <w:basedOn w:val="Zadanifontodlomka"/>
+    <w:basedOn w:val="DefaultParagraphFont"/>
     <w:uiPriority w:val="33"/>
     <w:qFormat/>
     <w:rsid w:val="00A12920"/>
@@ -5910,9 +5926,9 @@
       <w:szCs w:val="24"/>
     </w:rPr>
   </w:style>
-  <w:style w:type="paragraph" w:styleId="TOCNaslov">
+  <w:style w:type="paragraph" w:styleId="TOCHeading">
     <w:name w:val="TOC Heading"/>
-    <w:basedOn w:val="Naslov1"/>
+    <w:basedOn w:val="Heading1"/>
     <w:next w:val="Normal"/>
     <w:uiPriority w:val="39"/>
     <w:semiHidden/>
@@ -5926,10 +5942,10 @@
       <w:rFonts w:cs="Times New Roman"/>
     </w:rPr>
   </w:style>
-  <w:style w:type="paragraph" w:styleId="Zaglavlje">
+  <w:style w:type="paragraph" w:styleId="Header">
     <w:name w:val="header"/>
     <w:basedOn w:val="Normal"/>
-    <w:link w:val="ZaglavljeChar"/>
+    <w:link w:val="HeaderChar"/>
     <w:rsid w:val="002142E2"/>
     <w:pPr>
       <w:tabs>
@@ -5943,10 +5959,10 @@
       <w:lang w:eastAsia="hr-HR" w:bidi="ar-SA"/>
     </w:rPr>
   </w:style>
-  <w:style w:type="character" w:customStyle="1" w:styleId="ZaglavljeChar">
-    <w:name w:val="Zaglavlje Char"/>
-    <w:basedOn w:val="Zadanifontodlomka"/>
-    <w:link w:val="Zaglavlje"/>
+  <w:style w:type="character" w:customStyle="1" w:styleId="HeaderChar">
+    <w:name w:val="Header Char"/>
+    <w:basedOn w:val="DefaultParagraphFont"/>
+    <w:link w:val="Header"/>
     <w:rsid w:val="002142E2"/>
     <w:rPr>
       <w:rFonts w:ascii="Verdana" w:eastAsia="Times New Roman" w:hAnsi="Verdana"/>
@@ -5957,7 +5973,7 @@
   </w:style>
   <w:style w:type="paragraph" w:customStyle="1" w:styleId="TipDokumenta">
     <w:name w:val="TipDokumenta"/>
-    <w:basedOn w:val="Zaglavlje"/>
+    <w:basedOn w:val="Header"/>
     <w:link w:val="TipDokumentaChar"/>
     <w:rsid w:val="002142E2"/>
     <w:pPr>
@@ -5971,7 +5987,7 @@
   </w:style>
   <w:style w:type="character" w:customStyle="1" w:styleId="TipDokumentaChar">
     <w:name w:val="TipDokumenta Char"/>
-    <w:basedOn w:val="ZaglavljeChar"/>
+    <w:basedOn w:val="HeaderChar"/>
     <w:link w:val="TipDokumenta"/>
     <w:rsid w:val="002142E2"/>
     <w:rPr>
@@ -5985,7 +6001,7 @@
   </w:style>
   <w:style w:type="paragraph" w:customStyle="1" w:styleId="Godina">
     <w:name w:val="Godina"/>
-    <w:basedOn w:val="Zaglavlje"/>
+    <w:basedOn w:val="Header"/>
     <w:rsid w:val="002142E2"/>
     <w:pPr>
       <w:jc w:val="right"/>
@@ -5996,7 +6012,7 @@
       <w:szCs w:val="16"/>
     </w:rPr>
   </w:style>
-  <w:style w:type="paragraph" w:customStyle="1" w:styleId="Naslov10">
+  <w:style w:type="paragraph" w:customStyle="1" w:styleId="Naslov1">
     <w:name w:val="Naslov1"/>
     <w:basedOn w:val="Normal"/>
     <w:rsid w:val="002142E2"/>
@@ -6014,10 +6030,10 @@
       <w:lang w:eastAsia="hr-HR" w:bidi="ar-SA"/>
     </w:rPr>
   </w:style>
-  <w:style w:type="paragraph" w:styleId="Podnoje">
+  <w:style w:type="paragraph" w:styleId="Footer">
     <w:name w:val="footer"/>
     <w:basedOn w:val="Normal"/>
-    <w:link w:val="PodnojeChar"/>
+    <w:link w:val="FooterChar"/>
     <w:uiPriority w:val="99"/>
     <w:unhideWhenUsed/>
     <w:rsid w:val="00343CB6"/>
@@ -6028,10 +6044,10 @@
       </w:tabs>
     </w:pPr>
   </w:style>
-  <w:style w:type="character" w:customStyle="1" w:styleId="PodnojeChar">
-    <w:name w:val="Podnožje Char"/>
-    <w:basedOn w:val="Zadanifontodlomka"/>
-    <w:link w:val="Podnoje"/>
+  <w:style w:type="character" w:customStyle="1" w:styleId="FooterChar">
+    <w:name w:val="Footer Char"/>
+    <w:basedOn w:val="DefaultParagraphFont"/>
+    <w:link w:val="Footer"/>
     <w:uiPriority w:val="99"/>
     <w:rsid w:val="00343CB6"/>
     <w:rPr>
@@ -6039,10 +6055,10 @@
       <w:szCs w:val="24"/>
     </w:rPr>
   </w:style>
-  <w:style w:type="paragraph" w:styleId="Tekstbalonia">
+  <w:style w:type="paragraph" w:styleId="BalloonText">
     <w:name w:val="Balloon Text"/>
     <w:basedOn w:val="Normal"/>
-    <w:link w:val="TekstbaloniaChar"/>
+    <w:link w:val="BalloonTextChar"/>
     <w:uiPriority w:val="99"/>
     <w:semiHidden/>
     <w:unhideWhenUsed/>
@@ -6053,10 +6069,10 @@
       <w:szCs w:val="16"/>
     </w:rPr>
   </w:style>
-  <w:style w:type="character" w:customStyle="1" w:styleId="TekstbaloniaChar">
-    <w:name w:val="Tekst balončića Char"/>
-    <w:basedOn w:val="Zadanifontodlomka"/>
-    <w:link w:val="Tekstbalonia"/>
+  <w:style w:type="character" w:customStyle="1" w:styleId="BalloonTextChar">
+    <w:name w:val="Balloon Text Char"/>
+    <w:basedOn w:val="DefaultParagraphFont"/>
+    <w:link w:val="BalloonText"/>
     <w:uiPriority w:val="99"/>
     <w:semiHidden/>
     <w:rsid w:val="00174E95"/>
@@ -6066,10 +6082,10 @@
       <w:szCs w:val="16"/>
     </w:rPr>
   </w:style>
-  <w:style w:type="paragraph" w:styleId="Tekstfusnote">
+  <w:style w:type="paragraph" w:styleId="FootnoteText">
     <w:name w:val="footnote text"/>
     <w:basedOn w:val="Normal"/>
-    <w:link w:val="TekstfusnoteChar"/>
+    <w:link w:val="FootnoteTextChar"/>
     <w:uiPriority w:val="99"/>
     <w:semiHidden/>
     <w:unhideWhenUsed/>
@@ -6079,10 +6095,10 @@
       <w:szCs w:val="20"/>
     </w:rPr>
   </w:style>
-  <w:style w:type="character" w:customStyle="1" w:styleId="TekstfusnoteChar">
-    <w:name w:val="Tekst fusnote Char"/>
-    <w:basedOn w:val="Zadanifontodlomka"/>
-    <w:link w:val="Tekstfusnote"/>
+  <w:style w:type="character" w:customStyle="1" w:styleId="FootnoteTextChar">
+    <w:name w:val="Footnote Text Char"/>
+    <w:basedOn w:val="DefaultParagraphFont"/>
+    <w:link w:val="FootnoteText"/>
     <w:uiPriority w:val="99"/>
     <w:semiHidden/>
     <w:rsid w:val="001B1B7D"/>
@@ -6091,9 +6107,9 @@
       <w:szCs w:val="20"/>
     </w:rPr>
   </w:style>
-  <w:style w:type="character" w:styleId="Referencafusnote">
+  <w:style w:type="character" w:styleId="FootnoteReference">
     <w:name w:val="footnote reference"/>
-    <w:basedOn w:val="Zadanifontodlomka"/>
+    <w:basedOn w:val="DefaultParagraphFont"/>
     <w:uiPriority w:val="99"/>
     <w:semiHidden/>
     <w:unhideWhenUsed/>
@@ -6102,9 +6118,9 @@
       <w:vertAlign w:val="superscript"/>
     </w:rPr>
   </w:style>
-  <w:style w:type="character" w:styleId="Referencakomentara">
+  <w:style w:type="character" w:styleId="CommentReference">
     <w:name w:val="annotation reference"/>
-    <w:basedOn w:val="Zadanifontodlomka"/>
+    <w:basedOn w:val="DefaultParagraphFont"/>
     <w:uiPriority w:val="99"/>
     <w:semiHidden/>
     <w:unhideWhenUsed/>
@@ -6114,10 +6130,10 @@
       <w:szCs w:val="16"/>
     </w:rPr>
   </w:style>
-  <w:style w:type="paragraph" w:styleId="Tekstkomentara">
+  <w:style w:type="paragraph" w:styleId="CommentText">
     <w:name w:val="annotation text"/>
     <w:basedOn w:val="Normal"/>
-    <w:link w:val="TekstkomentaraChar"/>
+    <w:link w:val="CommentTextChar"/>
     <w:uiPriority w:val="99"/>
     <w:semiHidden/>
     <w:unhideWhenUsed/>
@@ -6127,10 +6143,10 @@
       <w:szCs w:val="20"/>
     </w:rPr>
   </w:style>
-  <w:style w:type="character" w:customStyle="1" w:styleId="TekstkomentaraChar">
-    <w:name w:val="Tekst komentara Char"/>
-    <w:basedOn w:val="Zadanifontodlomka"/>
-    <w:link w:val="Tekstkomentara"/>
+  <w:style w:type="character" w:customStyle="1" w:styleId="CommentTextChar">
+    <w:name w:val="Comment Text Char"/>
+    <w:basedOn w:val="DefaultParagraphFont"/>
+    <w:link w:val="CommentText"/>
     <w:uiPriority w:val="99"/>
     <w:semiHidden/>
     <w:rsid w:val="00535B47"/>
@@ -6139,11 +6155,11 @@
       <w:szCs w:val="20"/>
     </w:rPr>
   </w:style>
-  <w:style w:type="paragraph" w:styleId="Predmetkomentara">
+  <w:style w:type="paragraph" w:styleId="CommentSubject">
     <w:name w:val="annotation subject"/>
-    <w:basedOn w:val="Tekstkomentara"/>
-    <w:next w:val="Tekstkomentara"/>
-    <w:link w:val="PredmetkomentaraChar"/>
+    <w:basedOn w:val="CommentText"/>
+    <w:next w:val="CommentText"/>
+    <w:link w:val="CommentSubjectChar"/>
     <w:uiPriority w:val="99"/>
     <w:semiHidden/>
     <w:unhideWhenUsed/>
@@ -6153,10 +6169,10 @@
       <w:bCs/>
     </w:rPr>
   </w:style>
-  <w:style w:type="character" w:customStyle="1" w:styleId="PredmetkomentaraChar">
-    <w:name w:val="Predmet komentara Char"/>
-    <w:basedOn w:val="TekstkomentaraChar"/>
-    <w:link w:val="Predmetkomentara"/>
+  <w:style w:type="character" w:customStyle="1" w:styleId="CommentSubjectChar">
+    <w:name w:val="Comment Subject Char"/>
+    <w:basedOn w:val="CommentTextChar"/>
+    <w:link w:val="CommentSubject"/>
     <w:uiPriority w:val="99"/>
     <w:semiHidden/>
     <w:rsid w:val="00535B47"/>
@@ -6167,7 +6183,7 @@
       <w:szCs w:val="20"/>
     </w:rPr>
   </w:style>
-  <w:style w:type="paragraph" w:styleId="StandardWeb">
+  <w:style w:type="paragraph" w:styleId="NormalWeb">
     <w:name w:val="Normal (Web)"/>
     <w:basedOn w:val="Normal"/>
     <w:uiPriority w:val="99"/>
@@ -6181,9 +6197,9 @@
       <w:lang w:eastAsia="hr-HR" w:bidi="ar-SA"/>
     </w:rPr>
   </w:style>
-  <w:style w:type="character" w:styleId="Hiperveza">
+  <w:style w:type="character" w:styleId="Hyperlink">
     <w:name w:val="Hyperlink"/>
-    <w:basedOn w:val="Zadanifontodlomka"/>
+    <w:basedOn w:val="DefaultParagraphFont"/>
     <w:uiPriority w:val="99"/>
     <w:unhideWhenUsed/>
     <w:rsid w:val="00264ED9"/>
@@ -6206,17 +6222,17 @@
   </w:style>
   <w:style w:type="character" w:customStyle="1" w:styleId="emphasize-contrast">
     <w:name w:val="emphasize-contrast"/>
-    <w:basedOn w:val="Zadanifontodlomka"/>
+    <w:basedOn w:val="DefaultParagraphFont"/>
     <w:rsid w:val="002209BF"/>
   </w:style>
   <w:style w:type="character" w:customStyle="1" w:styleId="emphasize-name">
     <w:name w:val="emphasize-name"/>
-    <w:basedOn w:val="Zadanifontodlomka"/>
+    <w:basedOn w:val="DefaultParagraphFont"/>
     <w:rsid w:val="00045907"/>
   </w:style>
   <w:style w:type="character" w:customStyle="1" w:styleId="emphasize-caps">
     <w:name w:val="emphasize-caps"/>
-    <w:basedOn w:val="Zadanifontodlomka"/>
+    <w:basedOn w:val="DefaultParagraphFont"/>
     <w:rsid w:val="00045907"/>
   </w:style>
   <w:style w:type="paragraph" w:customStyle="1" w:styleId="attention">
@@ -6233,12 +6249,12 @@
   </w:style>
   <w:style w:type="character" w:customStyle="1" w:styleId="longtext">
     <w:name w:val="long_text"/>
-    <w:basedOn w:val="Zadanifontodlomka"/>
+    <w:basedOn w:val="DefaultParagraphFont"/>
     <w:rsid w:val="00280028"/>
   </w:style>
   <w:style w:type="character" w:customStyle="1" w:styleId="mediumtext">
     <w:name w:val="medium_text"/>
-    <w:basedOn w:val="Zadanifontodlomka"/>
+    <w:basedOn w:val="DefaultParagraphFont"/>
     <w:rsid w:val="00A85E5E"/>
   </w:style>
 </w:styles>

</xml_diff>